<commit_message>
lab 11 finish / lab 12 prep
</commit_message>
<xml_diff>
--- a/labor_11_jegyzokonyv.docx
+++ b/labor_11_jegyzokonyv.docx
@@ -334,7 +334,7 @@
           <w:noProof/>
         </w:rPr>
         <w:drawing>
-          <wp:anchor distT="0" distB="0" distL="114300" distR="114300" simplePos="0" relativeHeight="251679744" behindDoc="0" locked="0" layoutInCell="1" allowOverlap="1" wp14:anchorId="7DBB7F56" wp14:editId="58579BE0">
+          <wp:anchor distT="0" distB="0" distL="114300" distR="114300" simplePos="0" relativeHeight="251679744" behindDoc="0" locked="0" layoutInCell="1" allowOverlap="1" wp14:anchorId="7DBB7F56" wp14:editId="171FB60B">
             <wp:simplePos x="0" y="0"/>
             <wp:positionH relativeFrom="margin">
               <wp:align>left</wp:align>
@@ -889,21 +889,7 @@
         <w:rPr>
           <w:rFonts w:eastAsiaTheme="minorEastAsia"/>
         </w:rPr>
-        <w:t xml:space="preserve">Ha ez a zárthurok teljesül, akkor </w:t>
-      </w:r>
-      <w:proofErr w:type="spellStart"/>
-      <w:r>
-        <w:rPr>
-          <w:rFonts w:eastAsiaTheme="minorEastAsia"/>
-        </w:rPr>
-        <w:t>kényszerszerűen</w:t>
-      </w:r>
-      <w:proofErr w:type="spellEnd"/>
-      <w:r>
-        <w:rPr>
-          <w:rFonts w:eastAsiaTheme="minorEastAsia"/>
-        </w:rPr>
-        <w:t xml:space="preserve"> (ha képes rá) a műveleti erősítő akkora feszültséget fog teremteni, hogy a </w:t>
+        <w:t xml:space="preserve">Ha ez a zárthurok teljesül, akkor kényszerszerűen (ha képes rá) a műveleti erősítő akkora feszültséget fog teremteni, hogy a </w:t>
       </w:r>
       <m:oMath>
         <m:sSub>
@@ -2335,21 +2321,7 @@
               <w:rFonts w:ascii="Cambria Math" w:eastAsiaTheme="minorEastAsia" w:hAnsi="Cambria Math"/>
               <w:lang w:eastAsia="en-GB"/>
             </w:rPr>
-            <m:t>∙</m:t>
-          </m:r>
-          <m:r>
-            <w:rPr>
-              <w:rFonts w:ascii="Cambria Math" w:eastAsiaTheme="minorEastAsia" w:hAnsi="Cambria Math"/>
-              <w:lang w:eastAsia="en-GB"/>
-            </w:rPr>
-            <m:t>β</m:t>
-          </m:r>
-          <m:r>
-            <w:rPr>
-              <w:rFonts w:ascii="Cambria Math" w:eastAsiaTheme="minorEastAsia" w:hAnsi="Cambria Math"/>
-              <w:lang w:eastAsia="en-GB"/>
-            </w:rPr>
-            <m:t>=</m:t>
+            <m:t>∙β=</m:t>
           </m:r>
           <m:f>
             <m:fPr>
@@ -2798,17 +2770,7 @@
               <w:rFonts w:ascii="Cambria Math" w:eastAsiaTheme="minorEastAsia" w:hAnsi="Cambria Math"/>
               <w:lang w:eastAsia="en-GB"/>
             </w:rPr>
-            <m:t>Ω</m:t>
-          </m:r>
-          <m:r>
-            <m:rPr>
-              <m:sty m:val="p"/>
-            </m:rPr>
-            <w:rPr>
-              <w:rFonts w:ascii="Cambria Math" w:eastAsiaTheme="minorEastAsia" w:hAnsi="Cambria Math"/>
-              <w:lang w:eastAsia="en-GB"/>
-            </w:rPr>
-            <m:t>=100kΩ</m:t>
+            <m:t>Ω=100kΩ</m:t>
           </m:r>
         </m:oMath>
       </m:oMathPara>
@@ -2894,6 +2856,105 @@
     </w:p>
     <w:p>
       <w:pPr>
+        <w:ind w:firstLine="0"/>
+        <w:jc w:val="center"/>
+        <w:rPr>
+          <w:lang w:eastAsia="en-GB"/>
+        </w:rPr>
+      </w:pPr>
+      <w:r>
+        <w:rPr>
+          <w:lang w:eastAsia="en-GB"/>
+        </w:rPr>
+        <w:drawing>
+          <wp:inline distT="0" distB="0" distL="0" distR="0" wp14:anchorId="5823134A" wp14:editId="399E5CD4">
+            <wp:extent cx="3581710" cy="3421677"/>
+            <wp:effectExtent l="0" t="0" r="0" b="7620"/>
+            <wp:docPr id="835148933" name="Kép 1" descr="A képen szöveg, képernyőkép, szám, Betűtípus látható&#10;&#10;Automatikusan generált leírás"/>
+            <wp:cNvGraphicFramePr>
+              <a:graphicFrameLocks xmlns:a="http://schemas.openxmlformats.org/drawingml/2006/main" noChangeAspect="1"/>
+            </wp:cNvGraphicFramePr>
+            <a:graphic xmlns:a="http://schemas.openxmlformats.org/drawingml/2006/main">
+              <a:graphicData uri="http://schemas.openxmlformats.org/drawingml/2006/picture">
+                <pic:pic xmlns:pic="http://schemas.openxmlformats.org/drawingml/2006/picture">
+                  <pic:nvPicPr>
+                    <pic:cNvPr id="835148933" name="Kép 1" descr="A képen szöveg, képernyőkép, szám, Betűtípus látható&#10;&#10;Automatikusan generált leírás"/>
+                    <pic:cNvPicPr/>
+                  </pic:nvPicPr>
+                  <pic:blipFill>
+                    <a:blip r:embed="rId12"/>
+                    <a:stretch>
+                      <a:fillRect/>
+                    </a:stretch>
+                  </pic:blipFill>
+                  <pic:spPr>
+                    <a:xfrm>
+                      <a:off x="0" y="0"/>
+                      <a:ext cx="3581710" cy="3421677"/>
+                    </a:xfrm>
+                    <a:prstGeom prst="rect">
+                      <a:avLst/>
+                    </a:prstGeom>
+                  </pic:spPr>
+                </pic:pic>
+              </a:graphicData>
+            </a:graphic>
+          </wp:inline>
+        </w:drawing>
+      </w:r>
+    </w:p>
+    <w:p>
+      <w:pPr>
+        <w:ind w:firstLine="0"/>
+        <w:jc w:val="center"/>
+        <w:rPr>
+          <w:lang w:eastAsia="en-GB"/>
+        </w:rPr>
+      </w:pPr>
+      <w:r>
+        <w:rPr>
+          <w:noProof/>
+        </w:rPr>
+        <w:lastRenderedPageBreak/>
+        <w:drawing>
+          <wp:inline distT="0" distB="0" distL="0" distR="0" wp14:anchorId="78BFF6A7" wp14:editId="776668FD">
+            <wp:extent cx="5799323" cy="4823878"/>
+            <wp:effectExtent l="0" t="0" r="0" b="0"/>
+            <wp:docPr id="653340352" name="Kép 1" descr="A képen szöveg, diagram, szám, sor látható&#10;&#10;Automatikusan generált leírás"/>
+            <wp:cNvGraphicFramePr>
+              <a:graphicFrameLocks xmlns:a="http://schemas.openxmlformats.org/drawingml/2006/main" noChangeAspect="1"/>
+            </wp:cNvGraphicFramePr>
+            <a:graphic xmlns:a="http://schemas.openxmlformats.org/drawingml/2006/main">
+              <a:graphicData uri="http://schemas.openxmlformats.org/drawingml/2006/picture">
+                <pic:pic xmlns:pic="http://schemas.openxmlformats.org/drawingml/2006/picture">
+                  <pic:nvPicPr>
+                    <pic:cNvPr id="653340352" name="Kép 1" descr="A képen szöveg, diagram, szám, sor látható&#10;&#10;Automatikusan generált leírás"/>
+                    <pic:cNvPicPr/>
+                  </pic:nvPicPr>
+                  <pic:blipFill>
+                    <a:blip r:embed="rId13"/>
+                    <a:stretch>
+                      <a:fillRect/>
+                    </a:stretch>
+                  </pic:blipFill>
+                  <pic:spPr>
+                    <a:xfrm>
+                      <a:off x="0" y="0"/>
+                      <a:ext cx="5799323" cy="4823878"/>
+                    </a:xfrm>
+                    <a:prstGeom prst="rect">
+                      <a:avLst/>
+                    </a:prstGeom>
+                  </pic:spPr>
+                </pic:pic>
+              </a:graphicData>
+            </a:graphic>
+          </wp:inline>
+        </w:drawing>
+      </w:r>
+    </w:p>
+    <w:p>
+      <w:pPr>
         <w:pStyle w:val="Feladatcm"/>
         <w:rPr>
           <w:lang w:eastAsia="en-GB"/>
@@ -3203,7 +3264,7 @@
                     <pic:cNvPicPr/>
                   </pic:nvPicPr>
                   <pic:blipFill>
-                    <a:blip r:embed="rId12"/>
+                    <a:blip r:embed="rId14"/>
                     <a:stretch>
                       <a:fillRect/>
                     </a:stretch>
@@ -4041,14 +4102,7 @@
               <w:rFonts w:ascii="Cambria Math" w:eastAsiaTheme="minorEastAsia" w:hAnsi="Cambria Math"/>
               <w:lang w:eastAsia="en-GB"/>
             </w:rPr>
-            <m:t>=</m:t>
-          </m:r>
-          <m:r>
-            <w:rPr>
-              <w:rFonts w:ascii="Cambria Math" w:eastAsiaTheme="minorEastAsia" w:hAnsi="Cambria Math"/>
-              <w:lang w:eastAsia="en-GB"/>
-            </w:rPr>
-            <m:t>47000</m:t>
+            <m:t>=47000</m:t>
           </m:r>
           <m:r>
             <m:rPr>
@@ -4123,7 +4177,7 @@
                     <pic:cNvPicPr/>
                   </pic:nvPicPr>
                   <pic:blipFill>
-                    <a:blip r:embed="rId13"/>
+                    <a:blip r:embed="rId15"/>
                     <a:stretch>
                       <a:fillRect/>
                     </a:stretch>
@@ -4155,11 +4209,110 @@
         <w:rPr>
           <w:lang w:eastAsia="en-GB"/>
         </w:rPr>
+        <w:lastRenderedPageBreak/>
         <w:t>Mérés</w:t>
       </w:r>
     </w:p>
     <w:p>
       <w:pPr>
+        <w:ind w:firstLine="0"/>
+        <w:jc w:val="center"/>
+        <w:rPr>
+          <w:lang w:eastAsia="en-GB"/>
+        </w:rPr>
+      </w:pPr>
+      <w:r>
+        <w:rPr>
+          <w:lang w:eastAsia="en-GB"/>
+        </w:rPr>
+        <w:drawing>
+          <wp:inline distT="0" distB="0" distL="0" distR="0" wp14:anchorId="28FBCF8E" wp14:editId="5F564AD5">
+            <wp:extent cx="3581710" cy="3414056"/>
+            <wp:effectExtent l="0" t="0" r="0" b="0"/>
+            <wp:docPr id="54581332" name="Kép 1" descr="A képen szöveg, képernyőkép, szám, Betűtípus látható&#10;&#10;Automatikusan generált leírás"/>
+            <wp:cNvGraphicFramePr>
+              <a:graphicFrameLocks xmlns:a="http://schemas.openxmlformats.org/drawingml/2006/main" noChangeAspect="1"/>
+            </wp:cNvGraphicFramePr>
+            <a:graphic xmlns:a="http://schemas.openxmlformats.org/drawingml/2006/main">
+              <a:graphicData uri="http://schemas.openxmlformats.org/drawingml/2006/picture">
+                <pic:pic xmlns:pic="http://schemas.openxmlformats.org/drawingml/2006/picture">
+                  <pic:nvPicPr>
+                    <pic:cNvPr id="54581332" name="Kép 1" descr="A képen szöveg, képernyőkép, szám, Betűtípus látható&#10;&#10;Automatikusan generált leírás"/>
+                    <pic:cNvPicPr/>
+                  </pic:nvPicPr>
+                  <pic:blipFill>
+                    <a:blip r:embed="rId16"/>
+                    <a:stretch>
+                      <a:fillRect/>
+                    </a:stretch>
+                  </pic:blipFill>
+                  <pic:spPr>
+                    <a:xfrm>
+                      <a:off x="0" y="0"/>
+                      <a:ext cx="3581710" cy="3414056"/>
+                    </a:xfrm>
+                    <a:prstGeom prst="rect">
+                      <a:avLst/>
+                    </a:prstGeom>
+                  </pic:spPr>
+                </pic:pic>
+              </a:graphicData>
+            </a:graphic>
+          </wp:inline>
+        </w:drawing>
+      </w:r>
+    </w:p>
+    <w:p>
+      <w:pPr>
+        <w:ind w:firstLine="0"/>
+        <w:jc w:val="center"/>
+        <w:rPr>
+          <w:lang w:eastAsia="en-GB"/>
+        </w:rPr>
+      </w:pPr>
+      <w:r>
+        <w:rPr>
+          <w:lang w:eastAsia="en-GB"/>
+        </w:rPr>
+        <w:drawing>
+          <wp:inline distT="0" distB="0" distL="0" distR="0" wp14:anchorId="2D6D10E6" wp14:editId="765C2004">
+            <wp:extent cx="4958220" cy="4198620"/>
+            <wp:effectExtent l="0" t="0" r="0" b="0"/>
+            <wp:docPr id="894356364" name="Kép 1" descr="A képen szöveg, szám, diagram, sor látható&#10;&#10;Automatikusan generált leírás"/>
+            <wp:cNvGraphicFramePr>
+              <a:graphicFrameLocks xmlns:a="http://schemas.openxmlformats.org/drawingml/2006/main" noChangeAspect="1"/>
+            </wp:cNvGraphicFramePr>
+            <a:graphic xmlns:a="http://schemas.openxmlformats.org/drawingml/2006/main">
+              <a:graphicData uri="http://schemas.openxmlformats.org/drawingml/2006/picture">
+                <pic:pic xmlns:pic="http://schemas.openxmlformats.org/drawingml/2006/picture">
+                  <pic:nvPicPr>
+                    <pic:cNvPr id="894356364" name="Kép 1" descr="A képen szöveg, szám, diagram, sor látható&#10;&#10;Automatikusan generált leírás"/>
+                    <pic:cNvPicPr/>
+                  </pic:nvPicPr>
+                  <pic:blipFill>
+                    <a:blip r:embed="rId17"/>
+                    <a:stretch>
+                      <a:fillRect/>
+                    </a:stretch>
+                  </pic:blipFill>
+                  <pic:spPr>
+                    <a:xfrm>
+                      <a:off x="0" y="0"/>
+                      <a:ext cx="4959905" cy="4200047"/>
+                    </a:xfrm>
+                    <a:prstGeom prst="rect">
+                      <a:avLst/>
+                    </a:prstGeom>
+                  </pic:spPr>
+                </pic:pic>
+              </a:graphicData>
+            </a:graphic>
+          </wp:inline>
+        </w:drawing>
+      </w:r>
+    </w:p>
+    <w:p>
+      <w:pPr>
         <w:pStyle w:val="Feladatcm"/>
         <w:rPr>
           <w:lang w:val="en-US" w:eastAsia="en-GB"/>
@@ -4183,19 +4336,7 @@
         <w:rPr>
           <w:lang w:eastAsia="en-GB"/>
         </w:rPr>
-        <w:t>Kész</w:t>
-      </w:r>
-      <w:r>
-        <w:rPr>
-          <w:lang w:eastAsia="en-GB"/>
-        </w:rPr>
-        <w:t>ítsen</w:t>
-      </w:r>
-      <w:r>
-        <w:rPr>
-          <w:lang w:eastAsia="en-GB"/>
-        </w:rPr>
-        <w:t xml:space="preserve"> (</w:t>
+        <w:t>Készítsen (</w:t>
       </w:r>
       <m:oMath>
         <m:r>
@@ -4210,31 +4351,7 @@
         <w:rPr>
           <w:lang w:eastAsia="en-GB"/>
         </w:rPr>
-        <w:t xml:space="preserve">)-szeres </w:t>
-      </w:r>
-      <w:r>
-        <w:rPr>
-          <w:lang w:eastAsia="en-GB"/>
-        </w:rPr>
-        <w:t xml:space="preserve">erősítésű </w:t>
-      </w:r>
-      <w:r>
-        <w:rPr>
-          <w:lang w:eastAsia="en-GB"/>
-        </w:rPr>
-        <w:t>összegz</w:t>
-      </w:r>
-      <w:r>
-        <w:rPr>
-          <w:lang w:eastAsia="en-GB"/>
-        </w:rPr>
-        <w:t>ő</w:t>
-      </w:r>
-      <w:r>
-        <w:rPr>
-          <w:lang w:eastAsia="en-GB"/>
-        </w:rPr>
-        <w:t xml:space="preserve"> er</w:t>
+        <w:t>)-szeres erősítésű összegző er</w:t>
       </w:r>
       <w:r>
         <w:rPr>
@@ -4745,6 +4862,7 @@
       </w:pPr>
       <w:r>
         <w:rPr>
+          <w:noProof/>
           <w:lang w:eastAsia="en-GB"/>
         </w:rPr>
         <w:drawing>
@@ -4763,7 +4881,7 @@
                     <pic:cNvPicPr/>
                   </pic:nvPicPr>
                   <pic:blipFill>
-                    <a:blip r:embed="rId14"/>
+                    <a:blip r:embed="rId18"/>
                     <a:stretch>
                       <a:fillRect/>
                     </a:stretch>
@@ -5832,12 +5950,13 @@
       </w:pPr>
       <w:r>
         <w:rPr>
+          <w:noProof/>
           <w:lang w:eastAsia="en-GB"/>
         </w:rPr>
         <w:drawing>
-          <wp:inline distT="0" distB="0" distL="0" distR="0" wp14:anchorId="5FDDA0C8" wp14:editId="419AFD70">
-            <wp:extent cx="3550920" cy="1969195"/>
-            <wp:effectExtent l="0" t="0" r="0" b="0"/>
+          <wp:inline distT="0" distB="0" distL="0" distR="0" wp14:anchorId="5FDDA0C8" wp14:editId="793E8A63">
+            <wp:extent cx="4630598" cy="2567940"/>
+            <wp:effectExtent l="0" t="0" r="0" b="3810"/>
             <wp:docPr id="335505230" name="Kép 1" descr="A képen diagram, Műszaki rajz, sor, Tervrajz látható&#10;&#10;Automatikusan generált leírás"/>
             <wp:cNvGraphicFramePr>
               <a:graphicFrameLocks xmlns:a="http://schemas.openxmlformats.org/drawingml/2006/main" noChangeAspect="1"/>
@@ -5850,7 +5969,7 @@
                     <pic:cNvPicPr/>
                   </pic:nvPicPr>
                   <pic:blipFill>
-                    <a:blip r:embed="rId15"/>
+                    <a:blip r:embed="rId19"/>
                     <a:stretch>
                       <a:fillRect/>
                     </a:stretch>
@@ -5858,7 +5977,7 @@
                   <pic:spPr>
                     <a:xfrm>
                       <a:off x="0" y="0"/>
-                      <a:ext cx="3554974" cy="1971443"/>
+                      <a:ext cx="4647087" cy="2577084"/>
                     </a:xfrm>
                     <a:prstGeom prst="rect">
                       <a:avLst/>
@@ -5876,7 +5995,138 @@
         <w:pStyle w:val="Kiemel"/>
       </w:pPr>
       <w:r>
-        <w:t>Mérések</w:t>
+        <w:lastRenderedPageBreak/>
+        <w:t>Mérés</w:t>
+      </w:r>
+    </w:p>
+    <w:p>
+      <w:pPr>
+        <w:ind w:firstLine="0"/>
+        <w:jc w:val="center"/>
+      </w:pPr>
+      <w:r>
+        <w:drawing>
+          <wp:inline distT="0" distB="0" distL="0" distR="0" wp14:anchorId="4E29C7FA" wp14:editId="0DB1E31F">
+            <wp:extent cx="5502117" cy="5479255"/>
+            <wp:effectExtent l="0" t="0" r="3810" b="7620"/>
+            <wp:docPr id="1011408854" name="Kép 1" descr="A képen szöveg, szám, képernyőkép, Párhuzamos látható&#10;&#10;Automatikusan generált leírás"/>
+            <wp:cNvGraphicFramePr>
+              <a:graphicFrameLocks xmlns:a="http://schemas.openxmlformats.org/drawingml/2006/main" noChangeAspect="1"/>
+            </wp:cNvGraphicFramePr>
+            <a:graphic xmlns:a="http://schemas.openxmlformats.org/drawingml/2006/main">
+              <a:graphicData uri="http://schemas.openxmlformats.org/drawingml/2006/picture">
+                <pic:pic xmlns:pic="http://schemas.openxmlformats.org/drawingml/2006/picture">
+                  <pic:nvPicPr>
+                    <pic:cNvPr id="1011408854" name="Kép 1" descr="A képen szöveg, szám, képernyőkép, Párhuzamos látható&#10;&#10;Automatikusan generált leírás"/>
+                    <pic:cNvPicPr/>
+                  </pic:nvPicPr>
+                  <pic:blipFill>
+                    <a:blip r:embed="rId20"/>
+                    <a:stretch>
+                      <a:fillRect/>
+                    </a:stretch>
+                  </pic:blipFill>
+                  <pic:spPr>
+                    <a:xfrm>
+                      <a:off x="0" y="0"/>
+                      <a:ext cx="5502117" cy="5479255"/>
+                    </a:xfrm>
+                    <a:prstGeom prst="rect">
+                      <a:avLst/>
+                    </a:prstGeom>
+                  </pic:spPr>
+                </pic:pic>
+              </a:graphicData>
+            </a:graphic>
+          </wp:inline>
+        </w:drawing>
+      </w:r>
+    </w:p>
+    <w:p>
+      <w:pPr>
+        <w:ind w:firstLine="0"/>
+        <w:jc w:val="center"/>
+      </w:pPr>
+      <w:r>
+        <w:lastRenderedPageBreak/>
+        <w:drawing>
+          <wp:inline distT="0" distB="0" distL="0" distR="0" wp14:anchorId="6FCE30C0" wp14:editId="1FE6A546">
+            <wp:extent cx="4663440" cy="3930160"/>
+            <wp:effectExtent l="0" t="0" r="3810" b="0"/>
+            <wp:docPr id="1264666627" name="Kép 1" descr="A képen szöveg, diagram, szám, sor látható&#10;&#10;Automatikusan generált leírás"/>
+            <wp:cNvGraphicFramePr>
+              <a:graphicFrameLocks xmlns:a="http://schemas.openxmlformats.org/drawingml/2006/main" noChangeAspect="1"/>
+            </wp:cNvGraphicFramePr>
+            <a:graphic xmlns:a="http://schemas.openxmlformats.org/drawingml/2006/main">
+              <a:graphicData uri="http://schemas.openxmlformats.org/drawingml/2006/picture">
+                <pic:pic xmlns:pic="http://schemas.openxmlformats.org/drawingml/2006/picture">
+                  <pic:nvPicPr>
+                    <pic:cNvPr id="1264666627" name="Kép 1" descr="A képen szöveg, diagram, szám, sor látható&#10;&#10;Automatikusan generált leírás"/>
+                    <pic:cNvPicPr/>
+                  </pic:nvPicPr>
+                  <pic:blipFill>
+                    <a:blip r:embed="rId21"/>
+                    <a:stretch>
+                      <a:fillRect/>
+                    </a:stretch>
+                  </pic:blipFill>
+                  <pic:spPr>
+                    <a:xfrm>
+                      <a:off x="0" y="0"/>
+                      <a:ext cx="4668584" cy="3934495"/>
+                    </a:xfrm>
+                    <a:prstGeom prst="rect">
+                      <a:avLst/>
+                    </a:prstGeom>
+                  </pic:spPr>
+                </pic:pic>
+              </a:graphicData>
+            </a:graphic>
+          </wp:inline>
+        </w:drawing>
+      </w:r>
+    </w:p>
+    <w:p>
+      <w:pPr>
+        <w:ind w:firstLine="0"/>
+        <w:jc w:val="center"/>
+      </w:pPr>
+      <w:r>
+        <w:drawing>
+          <wp:inline distT="0" distB="0" distL="0" distR="0" wp14:anchorId="064C36CC" wp14:editId="1D61CAA2">
+            <wp:extent cx="4593875" cy="3771900"/>
+            <wp:effectExtent l="0" t="0" r="0" b="0"/>
+            <wp:docPr id="843374794" name="Kép 1" descr="A képen diagram, szöveg, sor, képernyőkép látható&#10;&#10;Automatikusan generált leírás"/>
+            <wp:cNvGraphicFramePr>
+              <a:graphicFrameLocks xmlns:a="http://schemas.openxmlformats.org/drawingml/2006/main" noChangeAspect="1"/>
+            </wp:cNvGraphicFramePr>
+            <a:graphic xmlns:a="http://schemas.openxmlformats.org/drawingml/2006/main">
+              <a:graphicData uri="http://schemas.openxmlformats.org/drawingml/2006/picture">
+                <pic:pic xmlns:pic="http://schemas.openxmlformats.org/drawingml/2006/picture">
+                  <pic:nvPicPr>
+                    <pic:cNvPr id="843374794" name="Kép 1" descr="A képen diagram, szöveg, sor, képernyőkép látható&#10;&#10;Automatikusan generált leírás"/>
+                    <pic:cNvPicPr/>
+                  </pic:nvPicPr>
+                  <pic:blipFill>
+                    <a:blip r:embed="rId22"/>
+                    <a:stretch>
+                      <a:fillRect/>
+                    </a:stretch>
+                  </pic:blipFill>
+                  <pic:spPr>
+                    <a:xfrm>
+                      <a:off x="0" y="0"/>
+                      <a:ext cx="4614843" cy="3789116"/>
+                    </a:xfrm>
+                    <a:prstGeom prst="rect">
+                      <a:avLst/>
+                    </a:prstGeom>
+                  </pic:spPr>
+                </pic:pic>
+              </a:graphicData>
+            </a:graphic>
+          </wp:inline>
+        </w:drawing>
       </w:r>
     </w:p>
     <w:p>
@@ -6152,6 +6402,9 @@
         <w:jc w:val="center"/>
       </w:pPr>
       <w:r>
+        <w:rPr>
+          <w:noProof/>
+        </w:rPr>
         <w:drawing>
           <wp:inline distT="0" distB="0" distL="0" distR="0" wp14:anchorId="1F34F201" wp14:editId="368873DD">
             <wp:extent cx="2689860" cy="1775231"/>
@@ -6168,7 +6421,7 @@
                     <pic:cNvPicPr/>
                   </pic:nvPicPr>
                   <pic:blipFill>
-                    <a:blip r:embed="rId16"/>
+                    <a:blip r:embed="rId23"/>
                     <a:stretch>
                       <a:fillRect/>
                     </a:stretch>
@@ -6702,6 +6955,9 @@
         <w:jc w:val="center"/>
       </w:pPr>
       <w:r>
+        <w:rPr>
+          <w:noProof/>
+        </w:rPr>
         <w:drawing>
           <wp:inline distT="0" distB="0" distL="0" distR="0" wp14:anchorId="4DDD10DA" wp14:editId="52592334">
             <wp:extent cx="4465320" cy="1944132"/>
@@ -6718,7 +6974,7 @@
                     <pic:cNvPicPr/>
                   </pic:nvPicPr>
                   <pic:blipFill>
-                    <a:blip r:embed="rId17"/>
+                    <a:blip r:embed="rId24"/>
                     <a:stretch>
                       <a:fillRect/>
                     </a:stretch>
@@ -6741,6 +6997,145 @@
     </w:p>
     <w:p>
       <w:pPr>
+        <w:pStyle w:val="Kiemel"/>
+      </w:pPr>
+      <w:r>
+        <w:lastRenderedPageBreak/>
+        <w:t>Mérés</w:t>
+      </w:r>
+    </w:p>
+    <w:p>
+      <w:pPr>
+        <w:ind w:firstLine="0"/>
+        <w:jc w:val="center"/>
+      </w:pPr>
+      <w:r>
+        <w:drawing>
+          <wp:inline distT="0" distB="0" distL="0" distR="0" wp14:anchorId="1311E0B2" wp14:editId="63EE7183">
+            <wp:extent cx="5113463" cy="5517358"/>
+            <wp:effectExtent l="0" t="0" r="0" b="7620"/>
+            <wp:docPr id="376790250" name="Kép 1" descr="A képen szöveg, szám, képernyőkép, Párhuzamos látható&#10;&#10;Automatikusan generált leírás"/>
+            <wp:cNvGraphicFramePr>
+              <a:graphicFrameLocks xmlns:a="http://schemas.openxmlformats.org/drawingml/2006/main" noChangeAspect="1"/>
+            </wp:cNvGraphicFramePr>
+            <a:graphic xmlns:a="http://schemas.openxmlformats.org/drawingml/2006/main">
+              <a:graphicData uri="http://schemas.openxmlformats.org/drawingml/2006/picture">
+                <pic:pic xmlns:pic="http://schemas.openxmlformats.org/drawingml/2006/picture">
+                  <pic:nvPicPr>
+                    <pic:cNvPr id="376790250" name="Kép 1" descr="A képen szöveg, szám, képernyőkép, Párhuzamos látható&#10;&#10;Automatikusan generált leírás"/>
+                    <pic:cNvPicPr/>
+                  </pic:nvPicPr>
+                  <pic:blipFill>
+                    <a:blip r:embed="rId25"/>
+                    <a:stretch>
+                      <a:fillRect/>
+                    </a:stretch>
+                  </pic:blipFill>
+                  <pic:spPr>
+                    <a:xfrm>
+                      <a:off x="0" y="0"/>
+                      <a:ext cx="5113463" cy="5517358"/>
+                    </a:xfrm>
+                    <a:prstGeom prst="rect">
+                      <a:avLst/>
+                    </a:prstGeom>
+                  </pic:spPr>
+                </pic:pic>
+              </a:graphicData>
+            </a:graphic>
+          </wp:inline>
+        </w:drawing>
+      </w:r>
+    </w:p>
+    <w:p>
+      <w:pPr>
+        <w:ind w:firstLine="0"/>
+        <w:jc w:val="center"/>
+      </w:pPr>
+      <w:r>
+        <w:lastRenderedPageBreak/>
+        <w:drawing>
+          <wp:inline distT="0" distB="0" distL="0" distR="0" wp14:anchorId="68BEF435" wp14:editId="0E2A9BBD">
+            <wp:extent cx="4381500" cy="3692553"/>
+            <wp:effectExtent l="0" t="0" r="0" b="3175"/>
+            <wp:docPr id="2146163931" name="Kép 1" descr="A képen szöveg, diagram, szám, sor látható&#10;&#10;Automatikusan generált leírás"/>
+            <wp:cNvGraphicFramePr>
+              <a:graphicFrameLocks xmlns:a="http://schemas.openxmlformats.org/drawingml/2006/main" noChangeAspect="1"/>
+            </wp:cNvGraphicFramePr>
+            <a:graphic xmlns:a="http://schemas.openxmlformats.org/drawingml/2006/main">
+              <a:graphicData uri="http://schemas.openxmlformats.org/drawingml/2006/picture">
+                <pic:pic xmlns:pic="http://schemas.openxmlformats.org/drawingml/2006/picture">
+                  <pic:nvPicPr>
+                    <pic:cNvPr id="2146163931" name="Kép 1" descr="A képen szöveg, diagram, szám, sor látható&#10;&#10;Automatikusan generált leírás"/>
+                    <pic:cNvPicPr/>
+                  </pic:nvPicPr>
+                  <pic:blipFill>
+                    <a:blip r:embed="rId26"/>
+                    <a:stretch>
+                      <a:fillRect/>
+                    </a:stretch>
+                  </pic:blipFill>
+                  <pic:spPr>
+                    <a:xfrm>
+                      <a:off x="0" y="0"/>
+                      <a:ext cx="4388693" cy="3698615"/>
+                    </a:xfrm>
+                    <a:prstGeom prst="rect">
+                      <a:avLst/>
+                    </a:prstGeom>
+                  </pic:spPr>
+                </pic:pic>
+              </a:graphicData>
+            </a:graphic>
+          </wp:inline>
+        </w:drawing>
+      </w:r>
+    </w:p>
+    <w:p>
+      <w:pPr>
+        <w:ind w:firstLine="0"/>
+        <w:jc w:val="center"/>
+      </w:pPr>
+      <w:r>
+        <w:drawing>
+          <wp:inline distT="0" distB="0" distL="0" distR="0" wp14:anchorId="721CF8AA" wp14:editId="61B1A3DA">
+            <wp:extent cx="4183380" cy="3396161"/>
+            <wp:effectExtent l="0" t="0" r="7620" b="0"/>
+            <wp:docPr id="2147446729" name="Kép 1" descr="A képen diagram, szöveg, sor, képernyőkép látható&#10;&#10;Automatikusan generált leírás"/>
+            <wp:cNvGraphicFramePr>
+              <a:graphicFrameLocks xmlns:a="http://schemas.openxmlformats.org/drawingml/2006/main" noChangeAspect="1"/>
+            </wp:cNvGraphicFramePr>
+            <a:graphic xmlns:a="http://schemas.openxmlformats.org/drawingml/2006/main">
+              <a:graphicData uri="http://schemas.openxmlformats.org/drawingml/2006/picture">
+                <pic:pic xmlns:pic="http://schemas.openxmlformats.org/drawingml/2006/picture">
+                  <pic:nvPicPr>
+                    <pic:cNvPr id="2147446729" name="Kép 1" descr="A képen diagram, szöveg, sor, képernyőkép látható&#10;&#10;Automatikusan generált leírás"/>
+                    <pic:cNvPicPr/>
+                  </pic:nvPicPr>
+                  <pic:blipFill>
+                    <a:blip r:embed="rId27"/>
+                    <a:stretch>
+                      <a:fillRect/>
+                    </a:stretch>
+                  </pic:blipFill>
+                  <pic:spPr>
+                    <a:xfrm>
+                      <a:off x="0" y="0"/>
+                      <a:ext cx="4186182" cy="3398436"/>
+                    </a:xfrm>
+                    <a:prstGeom prst="rect">
+                      <a:avLst/>
+                    </a:prstGeom>
+                  </pic:spPr>
+                </pic:pic>
+              </a:graphicData>
+            </a:graphic>
+          </wp:inline>
+        </w:drawing>
+      </w:r>
+    </w:p>
+    <w:p>
+      <w:pPr>
         <w:pStyle w:val="Feladatcm"/>
       </w:pPr>
       <w:r>
@@ -6838,15 +7233,7 @@
         </m:r>
       </m:oMath>
       <w:r>
-        <w:t xml:space="preserve"> legyen! Abrázolja a mért értékeket és a </w:t>
-      </w:r>
-      <w:proofErr w:type="spellStart"/>
-      <w:r>
-        <w:t>linearizált</w:t>
-      </w:r>
-      <w:proofErr w:type="spellEnd"/>
-      <w:r>
-        <w:t xml:space="preserve"> karakterisztikákat is!</w:t>
+        <w:t xml:space="preserve"> legyen! Abrázolja a mért értékeket és a linearizált karakterisztikákat is!</w:t>
       </w:r>
     </w:p>
     <w:tbl>
@@ -6878,6 +7265,9 @@
               <w:jc w:val="center"/>
             </w:pPr>
             <w:r>
+              <w:rPr>
+                <w:noProof/>
+              </w:rPr>
               <w:drawing>
                 <wp:inline distT="0" distB="0" distL="0" distR="0" wp14:anchorId="1596CA1D" wp14:editId="772200A4">
                   <wp:extent cx="2598420" cy="1547374"/>
@@ -6894,7 +7284,7 @@
                           <pic:cNvPicPr/>
                         </pic:nvPicPr>
                         <pic:blipFill>
-                          <a:blip r:embed="rId18"/>
+                          <a:blip r:embed="rId28"/>
                           <a:stretch>
                             <a:fillRect/>
                           </a:stretch>
@@ -6926,6 +7316,9 @@
               <w:jc w:val="center"/>
             </w:pPr>
             <w:r>
+              <w:rPr>
+                <w:noProof/>
+              </w:rPr>
               <w:drawing>
                 <wp:inline distT="0" distB="0" distL="0" distR="0" wp14:anchorId="26782D3C" wp14:editId="4F4D3F5E">
                   <wp:extent cx="2904122" cy="1516380"/>
@@ -6942,7 +7335,7 @@
                           <pic:cNvPicPr/>
                         </pic:nvPicPr>
                         <pic:blipFill>
-                          <a:blip r:embed="rId19"/>
+                          <a:blip r:embed="rId29"/>
                           <a:stretch>
                             <a:fillRect/>
                           </a:stretch>
@@ -6974,7 +7367,6 @@
             <w:pPr>
               <w:ind w:firstLine="0"/>
               <w:jc w:val="center"/>
-              <w:cnfStyle w:val="000000010000" w:firstRow="0" w:lastRow="0" w:firstColumn="0" w:lastColumn="0" w:oddVBand="0" w:evenVBand="0" w:oddHBand="0" w:evenHBand="1" w:firstRowFirstColumn="0" w:firstRowLastColumn="0" w:lastRowFirstColumn="0" w:lastRowLastColumn="0"/>
             </w:pPr>
             <w:r>
               <w:t>exponenciális erősítő</w:t>
@@ -6989,7 +7381,6 @@
             <w:pPr>
               <w:ind w:firstLine="0"/>
               <w:jc w:val="center"/>
-              <w:cnfStyle w:val="000000010000" w:firstRow="0" w:lastRow="0" w:firstColumn="0" w:lastColumn="0" w:oddVBand="0" w:evenVBand="0" w:oddHBand="0" w:evenHBand="1" w:firstRowFirstColumn="0" w:firstRowLastColumn="0" w:lastRowFirstColumn="0" w:lastRowLastColumn="0"/>
             </w:pPr>
             <w:r>
               <w:t>logaritmikus erősítő</w:t>
@@ -7001,9 +7392,14 @@
     <w:p>
       <w:pPr>
         <w:pStyle w:val="Kiemel"/>
-      </w:pPr>
-      <w:r>
+        <w:pageBreakBefore/>
+      </w:pPr>
+      <w:r>
+        <w:lastRenderedPageBreak/>
         <w:t>Áramkörök</w:t>
+      </w:r>
+      <w:r>
+        <w:t>/Mérések</w:t>
       </w:r>
     </w:p>
     <w:tbl>
@@ -7021,8 +7417,8 @@
         <w:tblLook w:val="04A0" w:firstRow="1" w:lastRow="0" w:firstColumn="1" w:lastColumn="0" w:noHBand="0" w:noVBand="1"/>
       </w:tblPr>
       <w:tblGrid>
-        <w:gridCol w:w="4698"/>
-        <w:gridCol w:w="4698"/>
+        <w:gridCol w:w="5021"/>
+        <w:gridCol w:w="4385"/>
       </w:tblGrid>
       <w:tr>
         <w:tc>
@@ -7035,6 +7431,9 @@
               <w:jc w:val="center"/>
             </w:pPr>
             <w:r>
+              <w:rPr>
+                <w:noProof/>
+              </w:rPr>
               <w:drawing>
                 <wp:inline distT="0" distB="0" distL="0" distR="0" wp14:anchorId="79DB62B8" wp14:editId="0A89DBB6">
                   <wp:extent cx="2607446" cy="1277025"/>
@@ -7051,7 +7450,7 @@
                           <pic:cNvPicPr/>
                         </pic:nvPicPr>
                         <pic:blipFill>
-                          <a:blip r:embed="rId20">
+                          <a:blip r:embed="rId30">
                             <a:extLst>
                               <a:ext uri="{28A0092B-C50C-407E-A947-70E740481C1C}">
                                 <a14:useLocalDpi xmlns:a14="http://schemas.microsoft.com/office/drawing/2010/main" val="0"/>
@@ -7089,6 +7488,9 @@
               <w:jc w:val="center"/>
             </w:pPr>
             <w:r>
+              <w:rPr>
+                <w:noProof/>
+              </w:rPr>
               <w:drawing>
                 <wp:inline distT="0" distB="0" distL="0" distR="0" wp14:anchorId="415795C2" wp14:editId="1DF5E078">
                   <wp:extent cx="2657150" cy="1335341"/>
@@ -7105,7 +7507,7 @@
                           <pic:cNvPicPr/>
                         </pic:nvPicPr>
                         <pic:blipFill>
-                          <a:blip r:embed="rId21">
+                          <a:blip r:embed="rId31">
                             <a:extLst>
                               <a:ext uri="{28A0092B-C50C-407E-A947-70E740481C1C}">
                                 <a14:useLocalDpi xmlns:a14="http://schemas.microsoft.com/office/drawing/2010/main" val="0"/>
@@ -7143,13 +7545,43 @@
             <w:pPr>
               <w:ind w:firstLine="0"/>
               <w:jc w:val="center"/>
-              <w:cnfStyle w:val="000000010000" w:firstRow="0" w:lastRow="0" w:firstColumn="0" w:lastColumn="0" w:oddVBand="0" w:evenVBand="0" w:oddHBand="0" w:evenHBand="1" w:firstRowFirstColumn="0" w:firstRowLastColumn="0" w:lastRowFirstColumn="0" w:lastRowLastColumn="0"/>
             </w:pPr>
             <w:r>
-              <w:t>exponenciális erősítő</w:t>
-            </w:r>
-            <w:r>
-              <w:t xml:space="preserve"> áramkör</w:t>
+              <w:drawing>
+                <wp:inline distT="0" distB="0" distL="0" distR="0" wp14:anchorId="7612938D" wp14:editId="5A84E25C">
+                  <wp:extent cx="2804160" cy="1821728"/>
+                  <wp:effectExtent l="0" t="0" r="0" b="7620"/>
+                  <wp:docPr id="1335578696" name="Kép 1"/>
+                  <wp:cNvGraphicFramePr>
+                    <a:graphicFrameLocks xmlns:a="http://schemas.openxmlformats.org/drawingml/2006/main" noChangeAspect="1"/>
+                  </wp:cNvGraphicFramePr>
+                  <a:graphic xmlns:a="http://schemas.openxmlformats.org/drawingml/2006/main">
+                    <a:graphicData uri="http://schemas.openxmlformats.org/drawingml/2006/picture">
+                      <pic:pic xmlns:pic="http://schemas.openxmlformats.org/drawingml/2006/picture">
+                        <pic:nvPicPr>
+                          <pic:cNvPr id="1335578696" name=""/>
+                          <pic:cNvPicPr/>
+                        </pic:nvPicPr>
+                        <pic:blipFill>
+                          <a:blip r:embed="rId32"/>
+                          <a:stretch>
+                            <a:fillRect/>
+                          </a:stretch>
+                        </pic:blipFill>
+                        <pic:spPr>
+                          <a:xfrm>
+                            <a:off x="0" y="0"/>
+                            <a:ext cx="2810136" cy="1825610"/>
+                          </a:xfrm>
+                          <a:prstGeom prst="rect">
+                            <a:avLst/>
+                          </a:prstGeom>
+                        </pic:spPr>
+                      </pic:pic>
+                    </a:graphicData>
+                  </a:graphic>
+                </wp:inline>
+              </w:drawing>
             </w:r>
           </w:p>
         </w:tc>
@@ -7161,13 +7593,171 @@
             <w:pPr>
               <w:ind w:firstLine="0"/>
               <w:jc w:val="center"/>
-              <w:cnfStyle w:val="000000010000" w:firstRow="0" w:lastRow="0" w:firstColumn="0" w:lastColumn="0" w:oddVBand="0" w:evenVBand="0" w:oddHBand="0" w:evenHBand="1" w:firstRowFirstColumn="0" w:firstRowLastColumn="0" w:lastRowFirstColumn="0" w:lastRowLastColumn="0"/>
             </w:pPr>
             <w:r>
-              <w:t>logaritmikus erősítő</w:t>
+              <w:drawing>
+                <wp:inline distT="0" distB="0" distL="0" distR="0" wp14:anchorId="2C91177B" wp14:editId="7BCBBA14">
+                  <wp:extent cx="2110740" cy="2299112"/>
+                  <wp:effectExtent l="0" t="0" r="3810" b="6350"/>
+                  <wp:docPr id="246856388" name="Kép 1"/>
+                  <wp:cNvGraphicFramePr>
+                    <a:graphicFrameLocks xmlns:a="http://schemas.openxmlformats.org/drawingml/2006/main" noChangeAspect="1"/>
+                  </wp:cNvGraphicFramePr>
+                  <a:graphic xmlns:a="http://schemas.openxmlformats.org/drawingml/2006/main">
+                    <a:graphicData uri="http://schemas.openxmlformats.org/drawingml/2006/picture">
+                      <pic:pic xmlns:pic="http://schemas.openxmlformats.org/drawingml/2006/picture">
+                        <pic:nvPicPr>
+                          <pic:cNvPr id="246856388" name=""/>
+                          <pic:cNvPicPr/>
+                        </pic:nvPicPr>
+                        <pic:blipFill>
+                          <a:blip r:embed="rId33"/>
+                          <a:stretch>
+                            <a:fillRect/>
+                          </a:stretch>
+                        </pic:blipFill>
+                        <pic:spPr>
+                          <a:xfrm>
+                            <a:off x="0" y="0"/>
+                            <a:ext cx="2127009" cy="2316833"/>
+                          </a:xfrm>
+                          <a:prstGeom prst="rect">
+                            <a:avLst/>
+                          </a:prstGeom>
+                        </pic:spPr>
+                      </pic:pic>
+                    </a:graphicData>
+                  </a:graphic>
+                </wp:inline>
+              </w:drawing>
             </w:r>
+          </w:p>
+        </w:tc>
+      </w:tr>
+      <w:tr>
+        <w:tc>
+          <w:tcPr>
+            <w:tcW w:w="4698" w:type="dxa"/>
+          </w:tcPr>
+          <w:p>
+            <w:pPr>
+              <w:ind w:firstLine="0"/>
+              <w:jc w:val="center"/>
+            </w:pPr>
             <w:r>
-              <w:t xml:space="preserve"> áramkör</w:t>
+              <w:drawing>
+                <wp:inline distT="0" distB="0" distL="0" distR="0" wp14:anchorId="012D3C26" wp14:editId="10AF4E5F">
+                  <wp:extent cx="3162300" cy="2612276"/>
+                  <wp:effectExtent l="0" t="0" r="0" b="0"/>
+                  <wp:docPr id="574713005" name="Kép 1"/>
+                  <wp:cNvGraphicFramePr>
+                    <a:graphicFrameLocks xmlns:a="http://schemas.openxmlformats.org/drawingml/2006/main" noChangeAspect="1"/>
+                  </wp:cNvGraphicFramePr>
+                  <a:graphic xmlns:a="http://schemas.openxmlformats.org/drawingml/2006/main">
+                    <a:graphicData uri="http://schemas.openxmlformats.org/drawingml/2006/picture">
+                      <pic:pic xmlns:pic="http://schemas.openxmlformats.org/drawingml/2006/picture">
+                        <pic:nvPicPr>
+                          <pic:cNvPr id="574713005" name=""/>
+                          <pic:cNvPicPr/>
+                        </pic:nvPicPr>
+                        <pic:blipFill>
+                          <a:blip r:embed="rId34"/>
+                          <a:stretch>
+                            <a:fillRect/>
+                          </a:stretch>
+                        </pic:blipFill>
+                        <pic:spPr>
+                          <a:xfrm>
+                            <a:off x="0" y="0"/>
+                            <a:ext cx="3166213" cy="2615509"/>
+                          </a:xfrm>
+                          <a:prstGeom prst="rect">
+                            <a:avLst/>
+                          </a:prstGeom>
+                        </pic:spPr>
+                      </pic:pic>
+                    </a:graphicData>
+                  </a:graphic>
+                </wp:inline>
+              </w:drawing>
+            </w:r>
+          </w:p>
+        </w:tc>
+        <w:tc>
+          <w:tcPr>
+            <w:tcW w:w="4698" w:type="dxa"/>
+          </w:tcPr>
+          <w:p>
+            <w:pPr>
+              <w:ind w:firstLine="0"/>
+              <w:jc w:val="center"/>
+            </w:pPr>
+            <w:r>
+              <w:drawing>
+                <wp:inline distT="0" distB="0" distL="0" distR="0" wp14:anchorId="223DDB7E" wp14:editId="0216D4D9">
+                  <wp:extent cx="2743200" cy="2272487"/>
+                  <wp:effectExtent l="0" t="0" r="0" b="0"/>
+                  <wp:docPr id="140213500" name="Kép 1"/>
+                  <wp:cNvGraphicFramePr>
+                    <a:graphicFrameLocks xmlns:a="http://schemas.openxmlformats.org/drawingml/2006/main" noChangeAspect="1"/>
+                  </wp:cNvGraphicFramePr>
+                  <a:graphic xmlns:a="http://schemas.openxmlformats.org/drawingml/2006/main">
+                    <a:graphicData uri="http://schemas.openxmlformats.org/drawingml/2006/picture">
+                      <pic:pic xmlns:pic="http://schemas.openxmlformats.org/drawingml/2006/picture">
+                        <pic:nvPicPr>
+                          <pic:cNvPr id="140213500" name=""/>
+                          <pic:cNvPicPr/>
+                        </pic:nvPicPr>
+                        <pic:blipFill>
+                          <a:blip r:embed="rId35"/>
+                          <a:stretch>
+                            <a:fillRect/>
+                          </a:stretch>
+                        </pic:blipFill>
+                        <pic:spPr>
+                          <a:xfrm>
+                            <a:off x="0" y="0"/>
+                            <a:ext cx="2763565" cy="2289357"/>
+                          </a:xfrm>
+                          <a:prstGeom prst="rect">
+                            <a:avLst/>
+                          </a:prstGeom>
+                        </pic:spPr>
+                      </pic:pic>
+                    </a:graphicData>
+                  </a:graphic>
+                </wp:inline>
+              </w:drawing>
+            </w:r>
+          </w:p>
+        </w:tc>
+      </w:tr>
+      <w:tr>
+        <w:tc>
+          <w:tcPr>
+            <w:tcW w:w="4698" w:type="dxa"/>
+          </w:tcPr>
+          <w:p>
+            <w:pPr>
+              <w:ind w:firstLine="0"/>
+              <w:jc w:val="center"/>
+            </w:pPr>
+            <w:r>
+              <w:t>exponenciális erősítő áramkör</w:t>
+            </w:r>
+          </w:p>
+        </w:tc>
+        <w:tc>
+          <w:tcPr>
+            <w:tcW w:w="4698" w:type="dxa"/>
+          </w:tcPr>
+          <w:p>
+            <w:pPr>
+              <w:ind w:firstLine="0"/>
+              <w:jc w:val="center"/>
+            </w:pPr>
+            <w:r>
+              <w:t>logaritmikus erősítő áramkör</w:t>
             </w:r>
           </w:p>
         </w:tc>
@@ -7184,15 +7774,7 @@
     </w:p>
     <w:p>
       <w:r>
-        <w:t xml:space="preserve">Határozza meg az erősítőt jellemző bemenőáramokat és az </w:t>
-      </w:r>
-      <w:proofErr w:type="spellStart"/>
-      <w:r>
-        <w:t>offset</w:t>
-      </w:r>
-      <w:proofErr w:type="spellEnd"/>
-      <w:r>
-        <w:t xml:space="preserve"> feszültséget (lásd </w:t>
+        <w:t xml:space="preserve">Határozza meg az erősítőt jellemző bemenőáramokat és az offset feszültséget (lásd </w:t>
       </w:r>
       <w:r>
         <w:t>az alábbi ábrán</w:t>
@@ -7207,6 +7789,9 @@
         <w:jc w:val="center"/>
       </w:pPr>
       <w:r>
+        <w:rPr>
+          <w:noProof/>
+        </w:rPr>
         <w:drawing>
           <wp:inline distT="0" distB="0" distL="0" distR="0" wp14:anchorId="39F7D364" wp14:editId="397F1BEF">
             <wp:extent cx="5394960" cy="1297406"/>
@@ -7223,7 +7808,7 @@
                     <pic:cNvPicPr/>
                   </pic:nvPicPr>
                   <pic:blipFill>
-                    <a:blip r:embed="rId22"/>
+                    <a:blip r:embed="rId36"/>
                     <a:stretch>
                       <a:fillRect/>
                     </a:stretch>
@@ -7340,24 +7925,261 @@
         <w:rPr>
           <w:rFonts w:eastAsiaTheme="minorEastAsia"/>
         </w:rPr>
-        <w:t xml:space="preserve"> (fö</w:t>
-      </w:r>
-      <w:proofErr w:type="spellStart"/>
-      <w:r>
-        <w:rPr>
-          <w:rFonts w:eastAsiaTheme="minorEastAsia"/>
-        </w:rPr>
-        <w:t>ld</w:t>
-      </w:r>
-      <w:proofErr w:type="spellEnd"/>
-      <w:r>
-        <w:rPr>
-          <w:rFonts w:eastAsiaTheme="minorEastAsia"/>
-        </w:rPr>
-        <w:t>)</w:t>
+        <w:t xml:space="preserve"> (föld)</w:t>
       </w:r>
     </w:p>
     <w:p>
+      <w:pPr>
+        <w:rPr>
+          <w:rFonts w:eastAsiaTheme="minorEastAsia"/>
+        </w:rPr>
+      </w:pPr>
+      <m:oMath>
+        <m:sSub>
+          <m:sSubPr>
+            <m:ctrlPr>
+              <w:rPr>
+                <w:rFonts w:ascii="Cambria Math" w:hAnsi="Cambria Math"/>
+                <w:i/>
+              </w:rPr>
+            </m:ctrlPr>
+          </m:sSubPr>
+          <m:e>
+            <m:r>
+              <w:rPr>
+                <w:rFonts w:ascii="Cambria Math" w:hAnsi="Cambria Math"/>
+              </w:rPr>
+              <m:t>V</m:t>
+            </m:r>
+          </m:e>
+          <m:sub>
+            <m:r>
+              <w:rPr>
+                <w:rFonts w:ascii="Cambria Math" w:hAnsi="Cambria Math"/>
+              </w:rPr>
+              <m:t>fordított</m:t>
+            </m:r>
+          </m:sub>
+        </m:sSub>
+        <m:r>
+          <w:rPr>
+            <w:rFonts w:ascii="Cambria Math" w:hAnsi="Cambria Math"/>
+          </w:rPr>
+          <m:t>=</m:t>
+        </m:r>
+        <m:sSub>
+          <m:sSubPr>
+            <m:ctrlPr>
+              <w:rPr>
+                <w:rFonts w:ascii="Cambria Math" w:hAnsi="Cambria Math"/>
+                <w:i/>
+              </w:rPr>
+            </m:ctrlPr>
+          </m:sSubPr>
+          <m:e>
+            <m:r>
+              <w:rPr>
+                <w:rFonts w:ascii="Cambria Math" w:hAnsi="Cambria Math"/>
+              </w:rPr>
+              <m:t>V</m:t>
+            </m:r>
+          </m:e>
+          <m:sub>
+            <m:r>
+              <w:rPr>
+                <w:rFonts w:ascii="Cambria Math" w:hAnsi="Cambria Math"/>
+              </w:rPr>
+              <m:t>kimenet</m:t>
+            </m:r>
+          </m:sub>
+        </m:sSub>
+        <m:r>
+          <w:rPr>
+            <w:rFonts w:ascii="Cambria Math" w:hAnsi="Cambria Math"/>
+          </w:rPr>
+          <m:t>=</m:t>
+        </m:r>
+        <m:r>
+          <w:rPr>
+            <w:rFonts w:ascii="Cambria Math" w:hAnsi="Cambria Math"/>
+          </w:rPr>
+          <m:t>0V+</m:t>
+        </m:r>
+        <m:sSub>
+          <m:sSubPr>
+            <m:ctrlPr>
+              <w:rPr>
+                <w:rFonts w:ascii="Cambria Math" w:hAnsi="Cambria Math"/>
+                <w:i/>
+              </w:rPr>
+            </m:ctrlPr>
+          </m:sSubPr>
+          <m:e>
+            <m:r>
+              <w:rPr>
+                <w:rFonts w:ascii="Cambria Math" w:hAnsi="Cambria Math"/>
+              </w:rPr>
+              <m:t>V</m:t>
+            </m:r>
+          </m:e>
+          <m:sub>
+            <m:r>
+              <w:rPr>
+                <w:rFonts w:ascii="Cambria Math" w:hAnsi="Cambria Math"/>
+              </w:rPr>
+              <m:t>offset</m:t>
+            </m:r>
+          </m:sub>
+        </m:sSub>
+      </m:oMath>
+      <w:r>
+        <w:rPr>
+          <w:rFonts w:eastAsiaTheme="minorEastAsia"/>
+        </w:rPr>
+        <w:t xml:space="preserve"> (virtuális föld)</w:t>
+      </w:r>
+    </w:p>
+    <w:p>
+      <m:oMathPara>
+        <m:oMath>
+          <m:sSub>
+            <m:sSubPr>
+              <m:ctrlPr>
+                <w:rPr>
+                  <w:rFonts w:ascii="Cambria Math" w:hAnsi="Cambria Math"/>
+                </w:rPr>
+              </m:ctrlPr>
+            </m:sSubPr>
+            <m:e>
+              <m:r>
+                <w:rPr>
+                  <w:rFonts w:ascii="Cambria Math" w:hAnsi="Cambria Math"/>
+                </w:rPr>
+                <m:t>V</m:t>
+              </m:r>
+            </m:e>
+            <m:sub>
+              <m:r>
+                <w:rPr>
+                  <w:rFonts w:ascii="Cambria Math" w:hAnsi="Cambria Math"/>
+                </w:rPr>
+                <m:t>offset</m:t>
+              </m:r>
+            </m:sub>
+          </m:sSub>
+          <m:r>
+            <m:rPr>
+              <m:sty m:val="p"/>
+            </m:rPr>
+            <w:rPr>
+              <w:rFonts w:ascii="Cambria Math" w:hAnsi="Cambria Math"/>
+            </w:rPr>
+            <m:t>=</m:t>
+          </m:r>
+          <m:sSub>
+            <m:sSubPr>
+              <m:ctrlPr>
+                <w:rPr>
+                  <w:rFonts w:ascii="Cambria Math" w:hAnsi="Cambria Math"/>
+                </w:rPr>
+              </m:ctrlPr>
+            </m:sSubPr>
+            <m:e>
+              <m:r>
+                <w:rPr>
+                  <w:rFonts w:ascii="Cambria Math" w:hAnsi="Cambria Math"/>
+                </w:rPr>
+                <m:t>V</m:t>
+              </m:r>
+            </m:e>
+            <m:sub>
+              <m:r>
+                <w:rPr>
+                  <w:rFonts w:ascii="Cambria Math" w:hAnsi="Cambria Math"/>
+                </w:rPr>
+                <m:t>kimenet</m:t>
+              </m:r>
+            </m:sub>
+          </m:sSub>
+          <m:r>
+            <m:rPr>
+              <m:sty m:val="p"/>
+            </m:rPr>
+            <w:rPr>
+              <w:rFonts w:ascii="Cambria Math" w:hAnsi="Cambria Math"/>
+            </w:rPr>
+            <m:t>=-0,01</m:t>
+          </m:r>
+          <m:r>
+            <w:rPr>
+              <w:rFonts w:ascii="Cambria Math" w:hAnsi="Cambria Math"/>
+            </w:rPr>
+            <m:t>mV</m:t>
+          </m:r>
+        </m:oMath>
+      </m:oMathPara>
+    </w:p>
+    <w:p>
+      <w:pPr>
+        <w:pStyle w:val="Kiemel"/>
+      </w:pPr>
+      <w:r>
+        <w:t>Második kapcsolás</w:t>
+      </w:r>
+    </w:p>
+    <w:p>
+      <w:pPr>
+        <w:rPr>
+          <w:rFonts w:eastAsiaTheme="minorEastAsia"/>
+        </w:rPr>
+      </w:pPr>
+      <m:oMath>
+        <m:sSub>
+          <m:sSubPr>
+            <m:ctrlPr>
+              <w:rPr>
+                <w:rFonts w:ascii="Cambria Math" w:hAnsi="Cambria Math"/>
+                <w:i/>
+              </w:rPr>
+            </m:ctrlPr>
+          </m:sSubPr>
+          <m:e>
+            <m:r>
+              <w:rPr>
+                <w:rFonts w:ascii="Cambria Math" w:hAnsi="Cambria Math"/>
+              </w:rPr>
+              <m:t>V</m:t>
+            </m:r>
+          </m:e>
+          <m:sub>
+            <m:r>
+              <w:rPr>
+                <w:rFonts w:ascii="Cambria Math" w:hAnsi="Cambria Math"/>
+              </w:rPr>
+              <m:t>egyenes</m:t>
+            </m:r>
+          </m:sub>
+        </m:sSub>
+        <m:r>
+          <w:rPr>
+            <w:rFonts w:ascii="Cambria Math" w:hAnsi="Cambria Math"/>
+          </w:rPr>
+          <m:t>=0V</m:t>
+        </m:r>
+      </m:oMath>
+      <w:r>
+        <w:rPr>
+          <w:rFonts w:eastAsiaTheme="minorEastAsia"/>
+        </w:rPr>
+        <w:t xml:space="preserve"> (föld)</w:t>
+      </w:r>
+    </w:p>
+    <w:p>
+      <w:pPr>
+        <w:rPr>
+          <w:rFonts w:eastAsiaTheme="minorEastAsia"/>
+        </w:rPr>
+      </w:pPr>
       <m:oMath>
         <m:sSub>
           <m:sSubPr>
@@ -7417,6 +8239,70 @@
             </m:r>
           </m:sub>
         </m:sSub>
+        <m:r>
+          <w:rPr>
+            <w:rFonts w:ascii="Cambria Math" w:hAnsi="Cambria Math"/>
+          </w:rPr>
+          <m:t>+</m:t>
+        </m:r>
+        <m:sSub>
+          <m:sSubPr>
+            <m:ctrlPr>
+              <w:rPr>
+                <w:rFonts w:ascii="Cambria Math" w:hAnsi="Cambria Math"/>
+                <w:i/>
+              </w:rPr>
+            </m:ctrlPr>
+          </m:sSubPr>
+          <m:e>
+            <m:r>
+              <w:rPr>
+                <w:rFonts w:ascii="Cambria Math" w:hAnsi="Cambria Math"/>
+              </w:rPr>
+              <m:t>I</m:t>
+            </m:r>
+          </m:e>
+          <m:sub>
+            <m:r>
+              <w:rPr>
+                <w:rFonts w:ascii="Cambria Math" w:hAnsi="Cambria Math"/>
+              </w:rPr>
+              <m:t>offset</m:t>
+            </m:r>
+          </m:sub>
+        </m:sSub>
+        <m:r>
+          <w:rPr>
+            <w:rFonts w:ascii="Cambria Math" w:hAnsi="Cambria Math"/>
+          </w:rPr>
+          <m:t>∙</m:t>
+        </m:r>
+        <m:sSub>
+          <m:sSubPr>
+            <m:ctrlPr>
+              <w:rPr>
+                <w:rFonts w:ascii="Cambria Math" w:hAnsi="Cambria Math"/>
+                <w:i/>
+              </w:rPr>
+            </m:ctrlPr>
+          </m:sSubPr>
+          <m:e>
+            <m:r>
+              <w:rPr>
+                <w:rFonts w:ascii="Cambria Math" w:hAnsi="Cambria Math"/>
+              </w:rPr>
+              <m:t>R</m:t>
+            </m:r>
+          </m:e>
+          <m:sub>
+            <m:r>
+              <w:rPr>
+                <w:rFonts w:ascii="Cambria Math" w:hAnsi="Cambria Math"/>
+              </w:rPr>
+              <m:t>2</m:t>
+            </m:r>
+          </m:sub>
+        </m:sSub>
       </m:oMath>
       <w:r>
         <w:rPr>
@@ -7427,10 +8313,243 @@
     </w:p>
     <w:p>
       <w:pPr>
+        <w:rPr>
+          <w:rFonts w:eastAsiaTheme="minorEastAsia"/>
+        </w:rPr>
+      </w:pPr>
+      <m:oMathPara>
+        <m:oMath>
+          <m:sSub>
+            <m:sSubPr>
+              <m:ctrlPr>
+                <w:rPr>
+                  <w:rFonts w:ascii="Cambria Math" w:hAnsi="Cambria Math"/>
+                  <w:i/>
+                </w:rPr>
+              </m:ctrlPr>
+            </m:sSubPr>
+            <m:e>
+              <m:r>
+                <w:rPr>
+                  <w:rFonts w:ascii="Cambria Math" w:hAnsi="Cambria Math"/>
+                </w:rPr>
+                <m:t>V</m:t>
+              </m:r>
+            </m:e>
+            <m:sub>
+              <m:r>
+                <w:rPr>
+                  <w:rFonts w:ascii="Cambria Math" w:hAnsi="Cambria Math"/>
+                </w:rPr>
+                <m:t>kimenet</m:t>
+              </m:r>
+            </m:sub>
+          </m:sSub>
+          <m:r>
+            <w:rPr>
+              <w:rFonts w:ascii="Cambria Math" w:hAnsi="Cambria Math"/>
+            </w:rPr>
+            <m:t>=33mV</m:t>
+          </m:r>
+        </m:oMath>
+      </m:oMathPara>
+    </w:p>
+    <w:p>
+      <w:pPr>
+        <w:rPr>
+          <w:rFonts w:eastAsiaTheme="minorEastAsia"/>
+        </w:rPr>
+      </w:pPr>
+      <m:oMathPara>
+        <m:oMath>
+          <m:sSub>
+            <m:sSubPr>
+              <m:ctrlPr>
+                <w:rPr>
+                  <w:rFonts w:ascii="Cambria Math" w:hAnsi="Cambria Math"/>
+                  <w:i/>
+                </w:rPr>
+              </m:ctrlPr>
+            </m:sSubPr>
+            <m:e>
+              <m:r>
+                <w:rPr>
+                  <w:rFonts w:ascii="Cambria Math" w:hAnsi="Cambria Math"/>
+                </w:rPr>
+                <m:t>V</m:t>
+              </m:r>
+            </m:e>
+            <m:sub>
+              <m:sSub>
+                <m:sSubPr>
+                  <m:ctrlPr>
+                    <w:rPr>
+                      <w:rFonts w:ascii="Cambria Math" w:hAnsi="Cambria Math"/>
+                      <w:i/>
+                    </w:rPr>
+                  </m:ctrlPr>
+                </m:sSubPr>
+                <m:e>
+                  <m:r>
+                    <w:rPr>
+                      <w:rFonts w:ascii="Cambria Math" w:hAnsi="Cambria Math"/>
+                    </w:rPr>
+                    <m:t>R</m:t>
+                  </m:r>
+                </m:e>
+                <m:sub>
+                  <m:r>
+                    <w:rPr>
+                      <w:rFonts w:ascii="Cambria Math" w:hAnsi="Cambria Math"/>
+                    </w:rPr>
+                    <m:t>2</m:t>
+                  </m:r>
+                </m:sub>
+              </m:sSub>
+            </m:sub>
+          </m:sSub>
+          <m:r>
+            <w:rPr>
+              <w:rFonts w:ascii="Cambria Math" w:hAnsi="Cambria Math"/>
+            </w:rPr>
+            <m:t>=32,7mV</m:t>
+          </m:r>
+        </m:oMath>
+      </m:oMathPara>
+    </w:p>
+    <w:p>
+      <w:pPr>
+        <w:rPr>
+          <w:rFonts w:eastAsiaTheme="minorEastAsia"/>
+        </w:rPr>
+      </w:pPr>
+      <m:oMathPara>
+        <m:oMath>
+          <m:sSub>
+            <m:sSubPr>
+              <m:ctrlPr>
+                <w:rPr>
+                  <w:rFonts w:ascii="Cambria Math" w:eastAsiaTheme="minorEastAsia" w:hAnsi="Cambria Math"/>
+                  <w:i/>
+                </w:rPr>
+              </m:ctrlPr>
+            </m:sSubPr>
+            <m:e>
+              <m:r>
+                <w:rPr>
+                  <w:rFonts w:ascii="Cambria Math" w:eastAsiaTheme="minorEastAsia" w:hAnsi="Cambria Math"/>
+                </w:rPr>
+                <m:t>V</m:t>
+              </m:r>
+            </m:e>
+            <m:sub>
+              <m:r>
+                <w:rPr>
+                  <w:rFonts w:ascii="Cambria Math" w:eastAsiaTheme="minorEastAsia" w:hAnsi="Cambria Math"/>
+                </w:rPr>
+                <m:t>offset</m:t>
+              </m:r>
+            </m:sub>
+          </m:sSub>
+          <m:r>
+            <w:rPr>
+              <w:rFonts w:ascii="Cambria Math" w:eastAsiaTheme="minorEastAsia" w:hAnsi="Cambria Math"/>
+            </w:rPr>
+            <m:t>=</m:t>
+          </m:r>
+          <m:sSub>
+            <m:sSubPr>
+              <m:ctrlPr>
+                <w:rPr>
+                  <w:rFonts w:ascii="Cambria Math" w:eastAsiaTheme="minorEastAsia" w:hAnsi="Cambria Math"/>
+                  <w:i/>
+                </w:rPr>
+              </m:ctrlPr>
+            </m:sSubPr>
+            <m:e>
+              <m:r>
+                <w:rPr>
+                  <w:rFonts w:ascii="Cambria Math" w:eastAsiaTheme="minorEastAsia" w:hAnsi="Cambria Math"/>
+                </w:rPr>
+                <m:t>V</m:t>
+              </m:r>
+            </m:e>
+            <m:sub>
+              <m:r>
+                <w:rPr>
+                  <w:rFonts w:ascii="Cambria Math" w:eastAsiaTheme="minorEastAsia" w:hAnsi="Cambria Math"/>
+                </w:rPr>
+                <m:t>kimenet</m:t>
+              </m:r>
+            </m:sub>
+          </m:sSub>
+          <m:r>
+            <w:rPr>
+              <w:rFonts w:ascii="Cambria Math" w:eastAsiaTheme="minorEastAsia" w:hAnsi="Cambria Math"/>
+            </w:rPr>
+            <m:t>-</m:t>
+          </m:r>
+          <m:sSub>
+            <m:sSubPr>
+              <m:ctrlPr>
+                <w:rPr>
+                  <w:rFonts w:ascii="Cambria Math" w:eastAsiaTheme="minorEastAsia" w:hAnsi="Cambria Math"/>
+                  <w:i/>
+                </w:rPr>
+              </m:ctrlPr>
+            </m:sSubPr>
+            <m:e>
+              <m:r>
+                <w:rPr>
+                  <w:rFonts w:ascii="Cambria Math" w:eastAsiaTheme="minorEastAsia" w:hAnsi="Cambria Math"/>
+                </w:rPr>
+                <m:t>V</m:t>
+              </m:r>
+            </m:e>
+            <m:sub>
+              <m:sSub>
+                <m:sSubPr>
+                  <m:ctrlPr>
+                    <w:rPr>
+                      <w:rFonts w:ascii="Cambria Math" w:eastAsiaTheme="minorEastAsia" w:hAnsi="Cambria Math"/>
+                      <w:i/>
+                    </w:rPr>
+                  </m:ctrlPr>
+                </m:sSubPr>
+                <m:e>
+                  <m:r>
+                    <w:rPr>
+                      <w:rFonts w:ascii="Cambria Math" w:eastAsiaTheme="minorEastAsia" w:hAnsi="Cambria Math"/>
+                    </w:rPr>
+                    <m:t>R</m:t>
+                  </m:r>
+                </m:e>
+                <m:sub>
+                  <m:r>
+                    <w:rPr>
+                      <w:rFonts w:ascii="Cambria Math" w:eastAsiaTheme="minorEastAsia" w:hAnsi="Cambria Math"/>
+                    </w:rPr>
+                    <m:t>2</m:t>
+                  </m:r>
+                </m:sub>
+              </m:sSub>
+            </m:sub>
+          </m:sSub>
+          <m:r>
+            <w:rPr>
+              <w:rFonts w:ascii="Cambria Math" w:eastAsiaTheme="minorEastAsia" w:hAnsi="Cambria Math"/>
+            </w:rPr>
+            <m:t>=0,3mV</m:t>
+          </m:r>
+        </m:oMath>
+      </m:oMathPara>
+    </w:p>
+    <w:p>
+      <w:pPr>
         <w:pStyle w:val="Kiemel"/>
       </w:pPr>
       <w:r>
-        <w:t>Második kapcsolás</w:t>
+        <w:t>Harmadik kapcsolás</w:t>
       </w:r>
     </w:p>
     <w:p>
@@ -7477,24 +8596,15 @@
         <w:rPr>
           <w:rFonts w:eastAsiaTheme="minorEastAsia"/>
         </w:rPr>
-        <w:t xml:space="preserve"> (fö</w:t>
-      </w:r>
-      <w:proofErr w:type="spellStart"/>
-      <w:r>
-        <w:rPr>
-          <w:rFonts w:eastAsiaTheme="minorEastAsia"/>
-        </w:rPr>
-        <w:t>ld</w:t>
-      </w:r>
-      <w:proofErr w:type="spellEnd"/>
-      <w:r>
-        <w:rPr>
-          <w:rFonts w:eastAsiaTheme="minorEastAsia"/>
-        </w:rPr>
-        <w:t>)</w:t>
+        <w:t xml:space="preserve"> (föld)</w:t>
       </w:r>
     </w:p>
     <w:p>
+      <w:pPr>
+        <w:rPr>
+          <w:rFonts w:eastAsiaTheme="minorEastAsia"/>
+        </w:rPr>
+      </w:pPr>
       <m:oMath>
         <m:sSub>
           <m:sSubPr>
@@ -7556,207 +8666,6 @@
         </m:sSub>
         <m:r>
           <w:rPr>
-            <w:rFonts w:ascii="Cambria Math" w:hAnsi="Cambria Math"/>
-          </w:rPr>
-          <m:t>+</m:t>
-        </m:r>
-        <m:sSub>
-          <m:sSubPr>
-            <m:ctrlPr>
-              <w:rPr>
-                <w:rFonts w:ascii="Cambria Math" w:hAnsi="Cambria Math"/>
-                <w:i/>
-              </w:rPr>
-            </m:ctrlPr>
-          </m:sSubPr>
-          <m:e>
-            <m:r>
-              <w:rPr>
-                <w:rFonts w:ascii="Cambria Math" w:hAnsi="Cambria Math"/>
-              </w:rPr>
-              <m:t>I</m:t>
-            </m:r>
-          </m:e>
-          <m:sub>
-            <m:r>
-              <w:rPr>
-                <w:rFonts w:ascii="Cambria Math" w:hAnsi="Cambria Math"/>
-              </w:rPr>
-              <m:t>offset</m:t>
-            </m:r>
-          </m:sub>
-        </m:sSub>
-        <m:r>
-          <w:rPr>
-            <w:rFonts w:ascii="Cambria Math" w:hAnsi="Cambria Math"/>
-          </w:rPr>
-          <m:t>∙</m:t>
-        </m:r>
-        <m:sSub>
-          <m:sSubPr>
-            <m:ctrlPr>
-              <w:rPr>
-                <w:rFonts w:ascii="Cambria Math" w:hAnsi="Cambria Math"/>
-                <w:i/>
-              </w:rPr>
-            </m:ctrlPr>
-          </m:sSubPr>
-          <m:e>
-            <m:r>
-              <w:rPr>
-                <w:rFonts w:ascii="Cambria Math" w:hAnsi="Cambria Math"/>
-              </w:rPr>
-              <m:t>R</m:t>
-            </m:r>
-          </m:e>
-          <m:sub>
-            <m:r>
-              <w:rPr>
-                <w:rFonts w:ascii="Cambria Math" w:hAnsi="Cambria Math"/>
-              </w:rPr>
-              <m:t>2</m:t>
-            </m:r>
-          </m:sub>
-        </m:sSub>
-      </m:oMath>
-      <w:r>
-        <w:rPr>
-          <w:rFonts w:eastAsiaTheme="minorEastAsia"/>
-        </w:rPr>
-        <w:t xml:space="preserve"> (virtuális föld)</w:t>
-      </w:r>
-    </w:p>
-    <w:p>
-      <w:pPr>
-        <w:pStyle w:val="Kiemel"/>
-      </w:pPr>
-      <w:r>
-        <w:t>Harmadik kapcsolás</w:t>
-      </w:r>
-    </w:p>
-    <w:p>
-      <w:pPr>
-        <w:rPr>
-          <w:rFonts w:eastAsiaTheme="minorEastAsia"/>
-        </w:rPr>
-      </w:pPr>
-      <m:oMath>
-        <m:sSub>
-          <m:sSubPr>
-            <m:ctrlPr>
-              <w:rPr>
-                <w:rFonts w:ascii="Cambria Math" w:hAnsi="Cambria Math"/>
-                <w:i/>
-              </w:rPr>
-            </m:ctrlPr>
-          </m:sSubPr>
-          <m:e>
-            <m:r>
-              <w:rPr>
-                <w:rFonts w:ascii="Cambria Math" w:hAnsi="Cambria Math"/>
-              </w:rPr>
-              <m:t>V</m:t>
-            </m:r>
-          </m:e>
-          <m:sub>
-            <m:r>
-              <w:rPr>
-                <w:rFonts w:ascii="Cambria Math" w:hAnsi="Cambria Math"/>
-              </w:rPr>
-              <m:t>egyenes</m:t>
-            </m:r>
-          </m:sub>
-        </m:sSub>
-        <m:r>
-          <w:rPr>
-            <w:rFonts w:ascii="Cambria Math" w:hAnsi="Cambria Math"/>
-          </w:rPr>
-          <m:t>=0V</m:t>
-        </m:r>
-      </m:oMath>
-      <w:r>
-        <w:rPr>
-          <w:rFonts w:eastAsiaTheme="minorEastAsia"/>
-        </w:rPr>
-        <w:t xml:space="preserve"> (fö</w:t>
-      </w:r>
-      <w:proofErr w:type="spellStart"/>
-      <w:r>
-        <w:rPr>
-          <w:rFonts w:eastAsiaTheme="minorEastAsia"/>
-        </w:rPr>
-        <w:t>ld</w:t>
-      </w:r>
-      <w:proofErr w:type="spellEnd"/>
-      <w:r>
-        <w:rPr>
-          <w:rFonts w:eastAsiaTheme="minorEastAsia"/>
-        </w:rPr>
-        <w:t>)</w:t>
-      </w:r>
-    </w:p>
-    <w:p>
-      <m:oMath>
-        <m:sSub>
-          <m:sSubPr>
-            <m:ctrlPr>
-              <w:rPr>
-                <w:rFonts w:ascii="Cambria Math" w:hAnsi="Cambria Math"/>
-                <w:i/>
-              </w:rPr>
-            </m:ctrlPr>
-          </m:sSubPr>
-          <m:e>
-            <m:r>
-              <w:rPr>
-                <w:rFonts w:ascii="Cambria Math" w:hAnsi="Cambria Math"/>
-              </w:rPr>
-              <m:t>V</m:t>
-            </m:r>
-          </m:e>
-          <m:sub>
-            <m:r>
-              <w:rPr>
-                <w:rFonts w:ascii="Cambria Math" w:hAnsi="Cambria Math"/>
-              </w:rPr>
-              <m:t>fordított</m:t>
-            </m:r>
-          </m:sub>
-        </m:sSub>
-        <m:r>
-          <w:rPr>
-            <w:rFonts w:ascii="Cambria Math" w:hAnsi="Cambria Math"/>
-          </w:rPr>
-          <m:t>=0V+</m:t>
-        </m:r>
-        <m:sSub>
-          <m:sSubPr>
-            <m:ctrlPr>
-              <w:rPr>
-                <w:rFonts w:ascii="Cambria Math" w:hAnsi="Cambria Math"/>
-                <w:i/>
-              </w:rPr>
-            </m:ctrlPr>
-          </m:sSubPr>
-          <m:e>
-            <m:r>
-              <w:rPr>
-                <w:rFonts w:ascii="Cambria Math" w:hAnsi="Cambria Math"/>
-              </w:rPr>
-              <m:t>V</m:t>
-            </m:r>
-          </m:e>
-          <m:sub>
-            <m:r>
-              <w:rPr>
-                <w:rFonts w:ascii="Cambria Math" w:hAnsi="Cambria Math"/>
-              </w:rPr>
-              <m:t>offset</m:t>
-            </m:r>
-          </m:sub>
-        </m:sSub>
-        <m:r>
-          <w:rPr>
             <w:rFonts w:ascii="Cambria Math" w:eastAsiaTheme="minorEastAsia" w:hAnsi="Cambria Math"/>
           </w:rPr>
           <m:t>-</m:t>
@@ -7827,12 +8736,245 @@
         <w:t xml:space="preserve"> (virtuális föld)</w:t>
       </w:r>
     </w:p>
+    <w:p>
+      <w:pPr>
+        <w:rPr>
+          <w:rFonts w:eastAsiaTheme="minorEastAsia"/>
+        </w:rPr>
+      </w:pPr>
+      <m:oMathPara>
+        <m:oMath>
+          <m:sSub>
+            <m:sSubPr>
+              <m:ctrlPr>
+                <w:rPr>
+                  <w:rFonts w:ascii="Cambria Math" w:hAnsi="Cambria Math"/>
+                  <w:i/>
+                </w:rPr>
+              </m:ctrlPr>
+            </m:sSubPr>
+            <m:e>
+              <m:r>
+                <w:rPr>
+                  <w:rFonts w:ascii="Cambria Math" w:hAnsi="Cambria Math"/>
+                </w:rPr>
+                <m:t>V</m:t>
+              </m:r>
+            </m:e>
+            <m:sub>
+              <m:r>
+                <w:rPr>
+                  <w:rFonts w:ascii="Cambria Math" w:hAnsi="Cambria Math"/>
+                </w:rPr>
+                <m:t>kimenet</m:t>
+              </m:r>
+            </m:sub>
+          </m:sSub>
+          <m:r>
+            <w:rPr>
+              <w:rFonts w:ascii="Cambria Math" w:hAnsi="Cambria Math"/>
+            </w:rPr>
+            <m:t>=29mV</m:t>
+          </m:r>
+        </m:oMath>
+      </m:oMathPara>
+    </w:p>
+    <w:p>
+      <w:pPr>
+        <w:rPr>
+          <w:rFonts w:eastAsiaTheme="minorEastAsia"/>
+        </w:rPr>
+      </w:pPr>
+      <m:oMathPara>
+        <m:oMath>
+          <m:sSub>
+            <m:sSubPr>
+              <m:ctrlPr>
+                <w:rPr>
+                  <w:rFonts w:ascii="Cambria Math" w:eastAsiaTheme="minorEastAsia" w:hAnsi="Cambria Math"/>
+                  <w:i/>
+                </w:rPr>
+              </m:ctrlPr>
+            </m:sSubPr>
+            <m:e>
+              <m:r>
+                <w:rPr>
+                  <w:rFonts w:ascii="Cambria Math" w:eastAsiaTheme="minorEastAsia" w:hAnsi="Cambria Math"/>
+                </w:rPr>
+                <m:t>V</m:t>
+              </m:r>
+            </m:e>
+            <m:sub>
+              <m:sSub>
+                <m:sSubPr>
+                  <m:ctrlPr>
+                    <w:rPr>
+                      <w:rFonts w:ascii="Cambria Math" w:eastAsiaTheme="minorEastAsia" w:hAnsi="Cambria Math"/>
+                      <w:i/>
+                    </w:rPr>
+                  </m:ctrlPr>
+                </m:sSubPr>
+                <m:e>
+                  <m:r>
+                    <w:rPr>
+                      <w:rFonts w:ascii="Cambria Math" w:eastAsiaTheme="minorEastAsia" w:hAnsi="Cambria Math"/>
+                    </w:rPr>
+                    <m:t>R</m:t>
+                  </m:r>
+                </m:e>
+                <m:sub>
+                  <m:r>
+                    <w:rPr>
+                      <w:rFonts w:ascii="Cambria Math" w:eastAsiaTheme="minorEastAsia" w:hAnsi="Cambria Math"/>
+                    </w:rPr>
+                    <m:t>2</m:t>
+                  </m:r>
+                </m:sub>
+              </m:sSub>
+            </m:sub>
+          </m:sSub>
+          <m:r>
+            <w:rPr>
+              <w:rFonts w:ascii="Cambria Math" w:eastAsiaTheme="minorEastAsia" w:hAnsi="Cambria Math"/>
+            </w:rPr>
+            <m:t>=28,7mV</m:t>
+          </m:r>
+        </m:oMath>
+      </m:oMathPara>
+    </w:p>
+    <w:p>
+      <w:pPr>
+        <w:rPr>
+          <w:rFonts w:eastAsiaTheme="minorEastAsia"/>
+        </w:rPr>
+      </w:pPr>
+      <m:oMathPara>
+        <m:oMath>
+          <m:sSub>
+            <m:sSubPr>
+              <m:ctrlPr>
+                <w:rPr>
+                  <w:rFonts w:ascii="Cambria Math" w:eastAsiaTheme="minorEastAsia" w:hAnsi="Cambria Math"/>
+                  <w:i/>
+                </w:rPr>
+              </m:ctrlPr>
+            </m:sSubPr>
+            <m:e>
+              <m:r>
+                <w:rPr>
+                  <w:rFonts w:ascii="Cambria Math" w:eastAsiaTheme="minorEastAsia" w:hAnsi="Cambria Math"/>
+                </w:rPr>
+                <m:t>V</m:t>
+              </m:r>
+            </m:e>
+            <m:sub>
+              <m:r>
+                <w:rPr>
+                  <w:rFonts w:ascii="Cambria Math" w:eastAsiaTheme="minorEastAsia" w:hAnsi="Cambria Math"/>
+                </w:rPr>
+                <m:t>offset</m:t>
+              </m:r>
+            </m:sub>
+          </m:sSub>
+          <m:r>
+            <w:rPr>
+              <w:rFonts w:ascii="Cambria Math" w:eastAsiaTheme="minorEastAsia" w:hAnsi="Cambria Math"/>
+            </w:rPr>
+            <m:t>=</m:t>
+          </m:r>
+          <m:sSub>
+            <m:sSubPr>
+              <m:ctrlPr>
+                <w:rPr>
+                  <w:rFonts w:ascii="Cambria Math" w:eastAsiaTheme="minorEastAsia" w:hAnsi="Cambria Math"/>
+                  <w:i/>
+                </w:rPr>
+              </m:ctrlPr>
+            </m:sSubPr>
+            <m:e>
+              <m:r>
+                <w:rPr>
+                  <w:rFonts w:ascii="Cambria Math" w:eastAsiaTheme="minorEastAsia" w:hAnsi="Cambria Math"/>
+                </w:rPr>
+                <m:t>V</m:t>
+              </m:r>
+            </m:e>
+            <m:sub>
+              <m:r>
+                <w:rPr>
+                  <w:rFonts w:ascii="Cambria Math" w:eastAsiaTheme="minorEastAsia" w:hAnsi="Cambria Math"/>
+                </w:rPr>
+                <m:t>kimenet</m:t>
+              </m:r>
+            </m:sub>
+          </m:sSub>
+          <m:r>
+            <w:rPr>
+              <w:rFonts w:ascii="Cambria Math" w:eastAsiaTheme="minorEastAsia" w:hAnsi="Cambria Math"/>
+            </w:rPr>
+            <m:t>-</m:t>
+          </m:r>
+          <m:sSub>
+            <m:sSubPr>
+              <m:ctrlPr>
+                <w:rPr>
+                  <w:rFonts w:ascii="Cambria Math" w:eastAsiaTheme="minorEastAsia" w:hAnsi="Cambria Math"/>
+                  <w:i/>
+                </w:rPr>
+              </m:ctrlPr>
+            </m:sSubPr>
+            <m:e>
+              <m:r>
+                <w:rPr>
+                  <w:rFonts w:ascii="Cambria Math" w:eastAsiaTheme="minorEastAsia" w:hAnsi="Cambria Math"/>
+                </w:rPr>
+                <m:t>V</m:t>
+              </m:r>
+            </m:e>
+            <m:sub>
+              <m:sSub>
+                <m:sSubPr>
+                  <m:ctrlPr>
+                    <w:rPr>
+                      <w:rFonts w:ascii="Cambria Math" w:eastAsiaTheme="minorEastAsia" w:hAnsi="Cambria Math"/>
+                      <w:i/>
+                    </w:rPr>
+                  </m:ctrlPr>
+                </m:sSubPr>
+                <m:e>
+                  <m:r>
+                    <w:rPr>
+                      <w:rFonts w:ascii="Cambria Math" w:eastAsiaTheme="minorEastAsia" w:hAnsi="Cambria Math"/>
+                    </w:rPr>
+                    <m:t>R</m:t>
+                  </m:r>
+                </m:e>
+                <m:sub>
+                  <m:r>
+                    <w:rPr>
+                      <w:rFonts w:ascii="Cambria Math" w:eastAsiaTheme="minorEastAsia" w:hAnsi="Cambria Math"/>
+                    </w:rPr>
+                    <m:t>2</m:t>
+                  </m:r>
+                </m:sub>
+              </m:sSub>
+            </m:sub>
+          </m:sSub>
+          <m:r>
+            <w:rPr>
+              <w:rFonts w:ascii="Cambria Math" w:eastAsiaTheme="minorEastAsia" w:hAnsi="Cambria Math"/>
+            </w:rPr>
+            <m:t>=0,3mV</m:t>
+          </m:r>
+        </m:oMath>
+      </m:oMathPara>
+    </w:p>
     <w:sectPr>
-      <w:headerReference w:type="even" r:id="rId23"/>
-      <w:headerReference w:type="default" r:id="rId24"/>
-      <w:footerReference w:type="even" r:id="rId25"/>
-      <w:footerReference w:type="default" r:id="rId26"/>
-      <w:footerReference w:type="first" r:id="rId27"/>
+      <w:headerReference w:type="even" r:id="rId37"/>
+      <w:headerReference w:type="default" r:id="rId38"/>
+      <w:footerReference w:type="even" r:id="rId39"/>
+      <w:footerReference w:type="default" r:id="rId40"/>
+      <w:footerReference w:type="first" r:id="rId41"/>
       <w:pgSz w:w="12240" w:h="15840"/>
       <w:pgMar w:top="1417" w:right="1417" w:bottom="1417" w:left="1417" w:header="720" w:footer="720" w:gutter="0"/>
       <w:cols w:space="720"/>
@@ -8227,23 +9369,7 @@
       <w:t>Elektronika</w:t>
     </w:r>
     <w:r>
-      <w:t xml:space="preserve"> </w:t>
-    </w:r>
-    <w:proofErr w:type="spellStart"/>
-    <w:r>
-      <w:t>lab</w:t>
-    </w:r>
-    <w:proofErr w:type="spellEnd"/>
-    <w:r>
-      <w:t xml:space="preserve">. </w:t>
-    </w:r>
-    <w:proofErr w:type="spellStart"/>
-    <w:r>
-      <w:t>gyak</w:t>
-    </w:r>
-    <w:proofErr w:type="spellEnd"/>
-    <w:r>
-      <w:t>.</w:t>
+      <w:t xml:space="preserve"> lab. gyak.</w:t>
     </w:r>
   </w:p>
 </w:hdr>

</xml_diff>